<commit_message>
corrected the VAS part of SCM
</commit_message>
<xml_diff>
--- a/0919ANT-DevFile.docx
+++ b/0919ANT-DevFile.docx
@@ -677,9 +677,6 @@
           <w:p>
             <w:pPr>
               <w:jc w:val="center"/>
-              <w:rPr>
-                <w:rFonts w:hint="eastAsia"/>
-              </w:rPr>
             </w:pPr>
             <w:r>
               <w:rPr>
@@ -1409,7 +1406,7 @@
             <v:path o:extrusionok="f" gradientshapeok="t" o:connecttype="rect"/>
             <o:lock v:ext="edit" aspectratio="t"/>
           </v:shapetype>
-          <v:shape id="_x0000_i1025" type="#_x0000_t75" style="width:281.35pt;height:199.2pt">
+          <v:shape id="_x0000_i1025" type="#_x0000_t75" style="width:281.55pt;height:198.8pt">
             <v:imagedata r:id="rId10" o:title=""/>
           </v:shape>
         </w:pict>
@@ -1953,7 +1950,7 @@
       </w:pPr>
       <w:r>
         <w:pict w14:anchorId="5F081B2F">
-          <v:shape id="_x0000_i1026" type="#_x0000_t75" style="width:261.5pt;height:164.3pt">
+          <v:shape id="_x0000_i1026" type="#_x0000_t75" style="width:261.65pt;height:164.4pt">
             <v:imagedata r:id="rId11" o:title=""/>
           </v:shape>
         </w:pict>
@@ -2741,10 +2738,10 @@
       </w:pPr>
       <w:r>
         <w:object w:dxaOrig="26770" w:dyaOrig="5950" w14:anchorId="33BF28A5">
-          <v:shape id="_x0000_i1027" type="#_x0000_t75" style="width:414.75pt;height:92.3pt" o:ole="">
+          <v:shape id="_x0000_i1027" type="#_x0000_t75" style="width:414.8pt;height:92.4pt" o:ole="">
             <v:imagedata r:id="rId12" o:title=""/>
           </v:shape>
-          <o:OLEObject Type="Embed" ProgID="Visio.Drawing.15" ShapeID="_x0000_i1027" DrawAspect="Content" ObjectID="_1598851616" r:id="rId13"/>
+          <o:OLEObject Type="Embed" ProgID="Visio.Drawing.15" ShapeID="_x0000_i1027" DrawAspect="Content" ObjectID="_1598879308" r:id="rId13"/>
         </w:object>
       </w:r>
     </w:p>
@@ -2907,7 +2904,11 @@
         <w:t>(</w:t>
       </w:r>
       <w:r>
-        <w:t>Inter-Packet-Delay)</w:t>
+        <w:t>Inter-Packet-</w:t>
+      </w:r>
+      <w:proofErr w:type="gramStart"/>
+      <w:r>
+        <w:t>Delay)</w:t>
       </w:r>
       <w:r>
         <w:rPr>
@@ -2915,6 +2916,7 @@
         </w:rPr>
         <w:t>与相关</w:t>
       </w:r>
+      <w:proofErr w:type="gramEnd"/>
       <w:r>
         <w:t>HF (H</w:t>
       </w:r>
@@ -2972,19 +2974,11 @@
       <w:r>
         <w:t>TL</w:t>
       </w:r>
-      <w:proofErr w:type="gramStart"/>
-      <w:r>
-        <w:rPr>
-          <w:rFonts w:hint="eastAsia"/>
-        </w:rPr>
-        <w:t>等域字段</w:t>
-      </w:r>
-      <w:proofErr w:type="gramEnd"/>
-      <w:r>
-        <w:rPr>
-          <w:rFonts w:hint="eastAsia"/>
-        </w:rPr>
-        <w:t>进行自动更新）。我们通过软件配置</w:t>
+      <w:r>
+        <w:rPr>
+          <w:rFonts w:hint="eastAsia"/>
+        </w:rPr>
+        <w:t>等域字段进行自动更新）。我们通过软件配置</w:t>
       </w:r>
       <w:r>
         <w:rPr>
@@ -3354,132 +3348,106 @@
         <w:rPr>
           <w:rFonts w:hint="eastAsia"/>
         </w:rPr>
-        <w:t>。另外，</w:t>
+        <w:t>。另外，若发出的报文需要记录时间戳（为了测试延时等），则软件也通过写</w:t>
+      </w:r>
+      <w:r>
+        <w:rPr>
+          <w:rFonts w:hint="eastAsia"/>
+        </w:rPr>
+        <w:t>U</w:t>
+      </w:r>
+      <w:r>
+        <w:t>DO</w:t>
+      </w:r>
+      <w:r>
+        <w:rPr>
+          <w:rFonts w:hint="eastAsia"/>
+        </w:rPr>
+        <w:t>模块的相关寄存器说明报文的协议类型，从而支持</w:t>
+      </w:r>
+      <w:r>
+        <w:rPr>
+          <w:rFonts w:hint="eastAsia"/>
+        </w:rPr>
+        <w:t>U</w:t>
+      </w:r>
+      <w:r>
+        <w:t>DO</w:t>
+      </w:r>
+      <w:r>
+        <w:rPr>
+          <w:rFonts w:hint="eastAsia"/>
+        </w:rPr>
+        <w:t>在报文</w:t>
+      </w:r>
+      <w:r>
+        <w:rPr>
+          <w:rFonts w:hint="eastAsia"/>
+        </w:rPr>
+        <w:t>p</w:t>
+      </w:r>
+      <w:r>
+        <w:t>ayload</w:t>
+      </w:r>
+      <w:r>
+        <w:rPr>
+          <w:rFonts w:hint="eastAsia"/>
+        </w:rPr>
+        <w:t>中记录发送的时间戳</w:t>
+      </w:r>
+      <w:r>
+        <w:rPr>
+          <w:rFonts w:hint="eastAsia"/>
+        </w:rPr>
+        <w:t>(</w:t>
+      </w:r>
+      <w:r>
+        <w:rPr>
+          <w:rFonts w:hint="eastAsia"/>
+        </w:rPr>
+        <w:t>但是目前</w:t>
+      </w:r>
+      <w:r>
+        <w:rPr>
+          <w:rFonts w:hint="eastAsia"/>
+        </w:rPr>
+        <w:t>F</w:t>
+      </w:r>
+      <w:r>
+        <w:t>AST</w:t>
+      </w:r>
+      <w:r>
+        <w:rPr>
+          <w:rFonts w:hint="eastAsia"/>
+        </w:rPr>
+        <w:t>中还没有增加</w:t>
+      </w:r>
+      <w:r>
+        <w:rPr>
+          <w:rFonts w:hint="eastAsia"/>
+        </w:rPr>
+        <w:t>U</w:t>
+      </w:r>
+      <w:r>
+        <w:t>DO</w:t>
       </w:r>
       <w:proofErr w:type="gramStart"/>
       <w:r>
         <w:rPr>
           <w:rFonts w:hint="eastAsia"/>
         </w:rPr>
-        <w:t>若发出</w:t>
+        <w:t>模块</w:t>
+      </w:r>
+      <w:r>
+        <w:t>)</w:t>
+      </w:r>
+      <w:r>
+        <w:rPr>
+          <w:rFonts w:hint="eastAsia"/>
+        </w:rPr>
+        <w:t>。</w:t>
       </w:r>
       <w:proofErr w:type="gramEnd"/>
-      <w:r>
-        <w:rPr>
-          <w:rFonts w:hint="eastAsia"/>
-        </w:rPr>
-        <w:t>的报文需要记录时间戳（为了测试延时等），</w:t>
-      </w:r>
-      <w:proofErr w:type="gramStart"/>
-      <w:r>
-        <w:rPr>
-          <w:rFonts w:hint="eastAsia"/>
-        </w:rPr>
-        <w:t>则软</w:t>
-      </w:r>
-      <w:proofErr w:type="gramEnd"/>
-      <w:r>
-        <w:rPr>
-          <w:rFonts w:hint="eastAsia"/>
-        </w:rPr>
-        <w:t>件也通过写</w:t>
-      </w:r>
-      <w:r>
-        <w:rPr>
-          <w:rFonts w:hint="eastAsia"/>
-        </w:rPr>
-        <w:t>U</w:t>
-      </w:r>
-      <w:r>
-        <w:t>DO</w:t>
-      </w:r>
-      <w:r>
-        <w:rPr>
-          <w:rFonts w:hint="eastAsia"/>
-        </w:rPr>
-        <w:t>模块的相关寄存器说明报文的协议类型，从而支持</w:t>
-      </w:r>
-      <w:r>
-        <w:rPr>
-          <w:rFonts w:hint="eastAsia"/>
-        </w:rPr>
-        <w:t>U</w:t>
-      </w:r>
-      <w:r>
-        <w:t>DO</w:t>
-      </w:r>
-      <w:r>
-        <w:rPr>
-          <w:rFonts w:hint="eastAsia"/>
-        </w:rPr>
-        <w:t>在报文</w:t>
-      </w:r>
-      <w:r>
-        <w:rPr>
-          <w:rFonts w:hint="eastAsia"/>
-        </w:rPr>
-        <w:t>p</w:t>
-      </w:r>
-      <w:r>
-        <w:t>ayload</w:t>
-      </w:r>
-      <w:r>
-        <w:rPr>
-          <w:rFonts w:hint="eastAsia"/>
-        </w:rPr>
-        <w:t>中记录发送的时间戳</w:t>
-      </w:r>
-      <w:r>
-        <w:rPr>
-          <w:rFonts w:hint="eastAsia"/>
-        </w:rPr>
-        <w:t>(</w:t>
-      </w:r>
-      <w:r>
-        <w:rPr>
-          <w:rFonts w:hint="eastAsia"/>
-        </w:rPr>
-        <w:t>但是目前</w:t>
-      </w:r>
-      <w:r>
-        <w:rPr>
-          <w:rFonts w:hint="eastAsia"/>
-        </w:rPr>
-        <w:t>F</w:t>
-      </w:r>
-      <w:r>
-        <w:t>AST</w:t>
-      </w:r>
-      <w:r>
-        <w:rPr>
-          <w:rFonts w:hint="eastAsia"/>
-        </w:rPr>
-        <w:t>中还没有增加</w:t>
-      </w:r>
-      <w:r>
-        <w:rPr>
-          <w:rFonts w:hint="eastAsia"/>
-        </w:rPr>
-        <w:t>U</w:t>
-      </w:r>
-      <w:r>
-        <w:t>DO</w:t>
-      </w:r>
-      <w:r>
-        <w:rPr>
-          <w:rFonts w:hint="eastAsia"/>
-        </w:rPr>
-        <w:t>模块</w:t>
-      </w:r>
-      <w:r>
-        <w:t>)</w:t>
-      </w:r>
-      <w:r>
-        <w:rPr>
-          <w:rFonts w:hint="eastAsia"/>
-        </w:rPr>
-        <w:t>。</w:t>
-      </w:r>
     </w:p>
     <w:p>
       <w:pPr>
@@ -3490,7 +3458,7 @@
     <w:p>
       <w:r>
         <w:pict w14:anchorId="23A098CE">
-          <v:shape id="_x0000_i1028" type="#_x0000_t75" style="width:414.75pt;height:105.15pt">
+          <v:shape id="_x0000_i1028" type="#_x0000_t75" style="width:414.8pt;height:105.3pt">
             <v:imagedata r:id="rId14" o:title=""/>
           </v:shape>
         </w:pict>
@@ -4163,7 +4131,7 @@
       </w:pPr>
       <w:r>
         <w:pict w14:anchorId="6312D1F4">
-          <v:shape id="_x0000_i1029" type="#_x0000_t75" style="width:415.2pt;height:94.55pt">
+          <v:shape id="_x0000_i1029" type="#_x0000_t75" style="width:414.8pt;height:94.55pt">
             <v:imagedata r:id="rId15" o:title=""/>
           </v:shape>
         </w:pict>
@@ -4609,7 +4577,7 @@
       </w:pPr>
       <w:r>
         <w:pict w14:anchorId="640D638B">
-          <v:shape id="_x0000_i1030" type="#_x0000_t75" style="width:415.65pt;height:191.7pt">
+          <v:shape id="_x0000_i1030" type="#_x0000_t75" style="width:415.35pt;height:191.8pt">
             <v:imagedata r:id="rId16" o:title=""/>
           </v:shape>
         </w:pict>
@@ -6554,7 +6522,7 @@
       </w:pPr>
       <w:r>
         <w:pict w14:anchorId="70B0A688">
-          <v:shape id="_x0000_i1031" type="#_x0000_t75" style="width:230.6pt;height:231pt">
+          <v:shape id="_x0000_i1031" type="#_x0000_t75" style="width:230.5pt;height:231.05pt">
             <v:imagedata r:id="rId17" o:title=""/>
           </v:shape>
         </w:pict>
@@ -7628,7 +7596,7 @@
       </w:pPr>
       <w:r>
         <w:pict w14:anchorId="43F1A3D8">
-          <v:shape id="_x0000_i1032" type="#_x0000_t75" style="width:314.95pt;height:452.75pt">
+          <v:shape id="_x0000_i1032" type="#_x0000_t75" style="width:314.85pt;height:452.95pt">
             <v:imagedata r:id="rId18" o:title=""/>
           </v:shape>
         </w:pict>
@@ -8486,7 +8454,7 @@
       </w:pPr>
       <w:r>
         <w:pict w14:anchorId="282779CD">
-          <v:shape id="_x0000_i1033" type="#_x0000_t75" style="width:268.1pt;height:285.8pt">
+          <v:shape id="_x0000_i1033" type="#_x0000_t75" style="width:268.1pt;height:285.85pt">
             <v:imagedata r:id="rId19" o:title=""/>
           </v:shape>
         </w:pict>
@@ -17654,7 +17622,15 @@
         <w:t>int</w:t>
       </w:r>
       <w:r>
-        <w:t xml:space="preserve"> reset_pgm(); /**&lt;</w:t>
+        <w:t xml:space="preserve"> reset_</w:t>
+      </w:r>
+      <w:proofErr w:type="gramStart"/>
+      <w:r>
+        <w:t>pgm(</w:t>
+      </w:r>
+      <w:proofErr w:type="gramEnd"/>
+      <w:r>
+        <w:t>); /**&lt;</w:t>
       </w:r>
       <w:r>
         <w:rPr>
@@ -17675,21 +17651,7 @@
         <w:rPr>
           <w:rFonts w:hint="eastAsia"/>
         </w:rPr>
-        <w:t>模块中参数与计数器</w:t>
-      </w:r>
-      <w:proofErr w:type="gramStart"/>
-      <w:r>
-        <w:rPr>
-          <w:rFonts w:hint="eastAsia"/>
-        </w:rPr>
-        <w:t>值全部</w:t>
-      </w:r>
-      <w:proofErr w:type="gramEnd"/>
-      <w:r>
-        <w:rPr>
-          <w:rFonts w:hint="eastAsia"/>
-        </w:rPr>
-        <w:t>重置，返回值含义同上</w:t>
+        <w:t>模块中参数与计数器值全部重置，返回值含义同上</w:t>
       </w:r>
       <w:r>
         <w:rPr>
@@ -18993,7 +18955,7 @@
         <w:ind w:firstLineChars="0"/>
         <w:outlineLvl w:val="3"/>
         <w:rPr>
-          <w:rFonts w:cstheme="majorBidi" w:hint="eastAsia"/>
+          <w:rFonts w:cstheme="majorBidi"/>
           <w:b/>
           <w:bCs/>
           <w:vanish/>
@@ -19015,7 +18977,7 @@
         <w:ind w:firstLineChars="0"/>
         <w:outlineLvl w:val="3"/>
         <w:rPr>
-          <w:rFonts w:cstheme="majorBidi" w:hint="eastAsia"/>
+          <w:rFonts w:cstheme="majorBidi"/>
           <w:b/>
           <w:bCs/>
           <w:vanish/>
@@ -19037,7 +18999,7 @@
         <w:ind w:firstLineChars="0"/>
         <w:outlineLvl w:val="3"/>
         <w:rPr>
-          <w:rFonts w:cstheme="majorBidi" w:hint="eastAsia"/>
+          <w:rFonts w:cstheme="majorBidi"/>
           <w:b/>
           <w:bCs/>
           <w:vanish/>
@@ -19366,46 +19328,34 @@
         <w:rPr>
           <w:rFonts w:hint="eastAsia"/>
         </w:rPr>
-        <w:t>目前是否</w:t>
+        <w:t>目前是否打时间戳等控制信息由</w:t>
+      </w:r>
+      <w:r>
+        <w:rPr>
+          <w:rFonts w:hint="eastAsia"/>
+        </w:rPr>
+        <w:t>m</w:t>
+      </w:r>
+      <w:r>
+        <w:t>etadata</w:t>
       </w:r>
       <w:proofErr w:type="gramStart"/>
       <w:r>
         <w:rPr>
           <w:rFonts w:hint="eastAsia"/>
         </w:rPr>
-        <w:t>打时间戳</w:t>
+        <w:t>携带</w:t>
+      </w:r>
+      <w:r>
+        <w:t>)</w:t>
+      </w:r>
+      <w:r>
+        <w:rPr>
+          <w:rFonts w:hint="eastAsia"/>
+        </w:rPr>
+        <w:t>告知</w:t>
       </w:r>
       <w:proofErr w:type="gramEnd"/>
-      <w:r>
-        <w:rPr>
-          <w:rFonts w:hint="eastAsia"/>
-        </w:rPr>
-        <w:t>等控制信息由</w:t>
-      </w:r>
-      <w:r>
-        <w:rPr>
-          <w:rFonts w:hint="eastAsia"/>
-        </w:rPr>
-        <w:t>m</w:t>
-      </w:r>
-      <w:r>
-        <w:t>etadata</w:t>
-      </w:r>
-      <w:r>
-        <w:rPr>
-          <w:rFonts w:hint="eastAsia"/>
-        </w:rPr>
-        <w:t>携带</w:t>
-      </w:r>
-      <w:r>
-        <w:t>)</w:t>
-      </w:r>
-      <w:r>
-        <w:rPr>
-          <w:rFonts w:hint="eastAsia"/>
-        </w:rPr>
-        <w:t>告知</w:t>
-      </w:r>
       <w:r>
         <w:rPr>
           <w:rFonts w:hint="eastAsia"/>
@@ -19443,10 +19393,10 @@
       </w:pPr>
       <w:r>
         <w:object w:dxaOrig="18891" w:dyaOrig="4281" w14:anchorId="0D786945">
-          <v:shape id="_x0000_i1034" type="#_x0000_t75" style="width:409.9pt;height:102.9pt" o:ole="">
+          <v:shape id="_x0000_i1034" type="#_x0000_t75" style="width:409.95pt;height:103.15pt" o:ole="">
             <v:imagedata r:id="rId23" o:title=""/>
           </v:shape>
-          <o:OLEObject Type="Embed" ProgID="Visio.Drawing.15" ShapeID="_x0000_i1034" DrawAspect="Content" ObjectID="_1598851617" r:id="rId24"/>
+          <o:OLEObject Type="Embed" ProgID="Visio.Drawing.15" ShapeID="_x0000_i1034" DrawAspect="Content" ObjectID="_1598879309" r:id="rId24"/>
         </w:object>
       </w:r>
     </w:p>
@@ -24794,10 +24744,10 @@
     <w:p>
       <w:r>
         <w:object w:dxaOrig="19841" w:dyaOrig="8011" w14:anchorId="5F6B2D98">
-          <v:shape id="_x0000_i1035" type="#_x0000_t75" style="width:414.75pt;height:167.85pt" o:ole="">
+          <v:shape id="_x0000_i1035" type="#_x0000_t75" style="width:414.8pt;height:167.65pt" o:ole="">
             <v:imagedata r:id="rId25" o:title=""/>
           </v:shape>
-          <o:OLEObject Type="Embed" ProgID="Visio.Drawing.15" ShapeID="_x0000_i1035" DrawAspect="Content" ObjectID="_1598851618" r:id="rId26"/>
+          <o:OLEObject Type="Embed" ProgID="Visio.Drawing.15" ShapeID="_x0000_i1035" DrawAspect="Content" ObjectID="_1598879310" r:id="rId26"/>
         </w:object>
       </w:r>
     </w:p>
@@ -25298,10 +25248,10 @@
     <w:p>
       <w:r>
         <w:object w:dxaOrig="12851" w:dyaOrig="5431" w14:anchorId="2DC0FC88">
-          <v:shape id="_x0000_i1036" type="#_x0000_t75" style="width:413pt;height:174.5pt" o:ole="">
+          <v:shape id="_x0000_i1036" type="#_x0000_t75" style="width:413.2pt;height:174.65pt" o:ole="">
             <v:imagedata r:id="rId27" o:title=""/>
           </v:shape>
-          <o:OLEObject Type="Embed" ProgID="Visio.Drawing.15" ShapeID="_x0000_i1036" DrawAspect="Content" ObjectID="_1598851619" r:id="rId28"/>
+          <o:OLEObject Type="Embed" ProgID="Visio.Drawing.15" ShapeID="_x0000_i1036" DrawAspect="Content" ObjectID="_1598879311" r:id="rId28"/>
         </w:object>
       </w:r>
     </w:p>
@@ -25942,10 +25892,10 @@
       </w:pPr>
       <w:r>
         <w:object w:dxaOrig="14770" w:dyaOrig="8631" w14:anchorId="17B822A5">
-          <v:shape id="_x0000_i1037" type="#_x0000_t75" style="width:415.2pt;height:242.5pt" o:ole="">
+          <v:shape id="_x0000_i1037" type="#_x0000_t75" style="width:414.8pt;height:242.35pt" o:ole="">
             <v:imagedata r:id="rId29" o:title=""/>
           </v:shape>
-          <o:OLEObject Type="Embed" ProgID="Visio.Drawing.15" ShapeID="_x0000_i1037" DrawAspect="Content" ObjectID="_1598851620" r:id="rId30"/>
+          <o:OLEObject Type="Embed" ProgID="Visio.Drawing.15" ShapeID="_x0000_i1037" DrawAspect="Content" ObjectID="_1598879312" r:id="rId30"/>
         </w:object>
       </w:r>
     </w:p>
@@ -28458,7 +28408,10 @@
               <w:jc w:val="center"/>
             </w:pPr>
             <w:r>
-              <w:t>0x0000 0004</w:t>
+              <w:t>0x0000 000</w:t>
+            </w:r>
+            <w:r>
+              <w:t>5</w:t>
             </w:r>
           </w:p>
         </w:tc>
@@ -28577,13 +28530,7 @@
         </w:tc>
       </w:tr>
     </w:tbl>
-    <w:p>
-      <w:pPr>
-        <w:rPr>
-          <w:rFonts w:hint="eastAsia"/>
-        </w:rPr>
-      </w:pPr>
-    </w:p>
+    <w:p/>
     <w:p>
       <w:pPr>
         <w:pStyle w:val="a6"/>
@@ -28816,7 +28763,6 @@
       <w:pPr>
         <w:pStyle w:val="5"/>
         <w:rPr>
-          <w:rFonts w:hint="eastAsia"/>
           <w:sz w:val="24"/>
         </w:rPr>
       </w:pPr>
@@ -28908,11 +28854,6 @@
       </w:r>
     </w:p>
     <w:p>
-      <w:pPr>
-        <w:rPr>
-          <w:rFonts w:hint="eastAsia"/>
-        </w:rPr>
-      </w:pPr>
       <w:r>
         <w:rPr>
           <w:rFonts w:hint="eastAsia"/>
@@ -28957,11 +28898,6 @@
       </w:r>
     </w:p>
     <w:p>
-      <w:pPr>
-        <w:rPr>
-          <w:rFonts w:hint="eastAsia"/>
-        </w:rPr>
-      </w:pPr>
       <w:r>
         <w:rPr>
           <w:rFonts w:hint="eastAsia"/>
@@ -28990,29 +28926,10 @@
         <w:rPr>
           <w:rFonts w:hint="eastAsia"/>
         </w:rPr>
-        <w:t>数计数、总接收</w:t>
-      </w:r>
-      <w:proofErr w:type="gramStart"/>
-      <w:r>
-        <w:rPr>
-          <w:rFonts w:hint="eastAsia"/>
-        </w:rPr>
-        <w:t>报文数</w:t>
-      </w:r>
-      <w:proofErr w:type="gramEnd"/>
-      <w:r>
-        <w:rPr>
-          <w:rFonts w:hint="eastAsia"/>
-        </w:rPr>
-        <w:t>计数等；</w:t>
+        <w:t>数计数、总接收报文数计数等；</w:t>
       </w:r>
     </w:p>
     <w:p>
-      <w:pPr>
-        <w:rPr>
-          <w:rFonts w:hint="eastAsia"/>
-        </w:rPr>
-      </w:pPr>
       <w:r>
         <w:rPr>
           <w:rFonts w:hint="eastAsia"/>
@@ -29033,11 +28950,6 @@
       </w:r>
     </w:p>
     <w:p>
-      <w:pPr>
-        <w:rPr>
-          <w:rFonts w:hint="eastAsia"/>
-        </w:rPr>
-      </w:pPr>
       <w:r>
         <w:rPr>
           <w:rFonts w:hint="eastAsia"/>
@@ -29217,10 +29129,10 @@
           <w:noProof/>
         </w:rPr>
         <w:object w:dxaOrig="14551" w:dyaOrig="3525" w14:anchorId="1DAAC965">
-          <v:shape id="_x0000_i1046" type="#_x0000_t75" alt="" style="width:414.75pt;height:99.85pt;mso-width-percent:0;mso-height-percent:0;mso-width-percent:0;mso-height-percent:0" o:ole="">
+          <v:shape id="_x0000_i1038" type="#_x0000_t75" alt="" style="width:414.8pt;height:99.95pt;mso-width-percent:0;mso-height-percent:0;mso-width-percent:0;mso-height-percent:0" o:ole="">
             <v:imagedata r:id="rId31" o:title=""/>
           </v:shape>
-          <o:OLEObject Type="Embed" ProgID="Visio.Drawing.15" ShapeID="_x0000_i1046" DrawAspect="Content" ObjectID="_1598851621" r:id="rId32"/>
+          <o:OLEObject Type="Embed" ProgID="Visio.Drawing.15" ShapeID="_x0000_i1038" DrawAspect="Content" ObjectID="_1598879313" r:id="rId32"/>
         </w:object>
       </w:r>
     </w:p>
@@ -29346,23 +29258,7 @@
           <w:sz w:val="21"/>
           <w:szCs w:val="21"/>
         </w:rPr>
-        <w:t>相关的计数器如表</w:t>
-      </w:r>
-      <w:r>
-        <w:rPr>
-          <w:rFonts w:hint="eastAsia"/>
-          <w:sz w:val="21"/>
-          <w:szCs w:val="21"/>
-        </w:rPr>
-        <w:t>十</w:t>
-      </w:r>
-      <w:r>
-        <w:rPr>
-          <w:rFonts w:hint="eastAsia"/>
-          <w:sz w:val="21"/>
-          <w:szCs w:val="21"/>
-        </w:rPr>
-        <w:t>所示。</w:t>
+        <w:t>相关的计数器如表十所示。</w:t>
       </w:r>
     </w:p>
     <w:p>
@@ -30118,32 +30014,29 @@
           <w:sz w:val="21"/>
           <w:szCs w:val="21"/>
         </w:rPr>
-        <w:t>数据消息来获取对相关字段（域）的解析结果。并通过</w:t>
-      </w:r>
-      <w:proofErr w:type="gramStart"/>
-      <w:r>
-        <w:rPr>
-          <w:rFonts w:hint="eastAsia"/>
+        <w:t>数据消息来获取对相关字段（域）的解析结果。并通过软件端写寄存器（</w:t>
+      </w:r>
+      <w:r>
+        <w:rPr>
           <w:sz w:val="21"/>
           <w:szCs w:val="21"/>
         </w:rPr>
-        <w:t>软件端写寄存器</w:t>
-      </w:r>
-      <w:proofErr w:type="gramEnd"/>
+        <w:t>p</w:t>
+      </w:r>
       <w:r>
         <w:rPr>
           <w:rFonts w:hint="eastAsia"/>
           <w:sz w:val="21"/>
           <w:szCs w:val="21"/>
         </w:rPr>
-        <w:t>（</w:t>
+        <w:t>rotocol</w:t>
       </w:r>
       <w:r>
         <w:rPr>
           <w:sz w:val="21"/>
           <w:szCs w:val="21"/>
         </w:rPr>
-        <w:t>p</w:t>
+        <w:t>_type</w:t>
       </w:r>
       <w:r>
         <w:rPr>
@@ -30151,26 +30044,126 @@
           <w:sz w:val="21"/>
           <w:szCs w:val="21"/>
         </w:rPr>
-        <w:t>rotocol</w:t>
-      </w:r>
-      <w:r>
+        <w:t>）操作来确定测试所需获取的报文类型，减少不必要的解析工作，从而进一步提升测试性能。</w:t>
+      </w:r>
+    </w:p>
+    <w:p>
+      <w:pPr>
+        <w:pStyle w:val="af5"/>
+        <w:ind w:firstLine="420"/>
         <w:rPr>
           <w:sz w:val="21"/>
           <w:szCs w:val="21"/>
         </w:rPr>
-        <w:t>_type</w:t>
-      </w:r>
+      </w:pPr>
       <w:r>
         <w:rPr>
           <w:rFonts w:hint="eastAsia"/>
           <w:sz w:val="21"/>
           <w:szCs w:val="21"/>
         </w:rPr>
-        <w:t>）操作来确定测试所需获取的报文类型，减少不必要的解析工作，从而进一步提升测试性能。</w:t>
+        <w:t>由于</w:t>
+      </w:r>
+      <w:r>
+        <w:rPr>
+          <w:rFonts w:hint="eastAsia"/>
+          <w:sz w:val="21"/>
+          <w:szCs w:val="21"/>
+        </w:rPr>
+        <w:t>F</w:t>
+      </w:r>
+      <w:r>
+        <w:rPr>
+          <w:sz w:val="21"/>
+          <w:szCs w:val="21"/>
+        </w:rPr>
+        <w:t>AST-ANT</w:t>
+      </w:r>
+      <w:r>
+        <w:rPr>
+          <w:rFonts w:hint="eastAsia"/>
+          <w:sz w:val="21"/>
+          <w:szCs w:val="21"/>
+        </w:rPr>
+        <w:t>提供主动测量，即：自定义测试报文并发送，因此需要在</w:t>
+      </w:r>
+      <w:r>
+        <w:rPr>
+          <w:rFonts w:hint="eastAsia"/>
+          <w:sz w:val="21"/>
+          <w:szCs w:val="21"/>
+        </w:rPr>
+        <w:t>S</w:t>
+      </w:r>
+      <w:r>
+        <w:rPr>
+          <w:sz w:val="21"/>
+          <w:szCs w:val="21"/>
+        </w:rPr>
+        <w:t>CM</w:t>
+      </w:r>
+      <w:r>
+        <w:rPr>
+          <w:rFonts w:hint="eastAsia"/>
+          <w:sz w:val="21"/>
+          <w:szCs w:val="21"/>
+        </w:rPr>
+        <w:t>中确定对报文是进行直接丢弃操作，还是上送软件端。这样，便可以确保主动测量和测试统计在</w:t>
+      </w:r>
+      <w:r>
+        <w:rPr>
+          <w:rFonts w:hint="eastAsia"/>
+          <w:sz w:val="21"/>
+          <w:szCs w:val="21"/>
+        </w:rPr>
+        <w:t>F</w:t>
+      </w:r>
+      <w:r>
+        <w:rPr>
+          <w:sz w:val="21"/>
+          <w:szCs w:val="21"/>
+        </w:rPr>
+        <w:t>AST-ANT</w:t>
+      </w:r>
+      <w:r>
+        <w:rPr>
+          <w:rFonts w:hint="eastAsia"/>
+          <w:sz w:val="21"/>
+          <w:szCs w:val="21"/>
+        </w:rPr>
+        <w:t>中同时进行。</w:t>
       </w:r>
     </w:p>
     <w:p>
       <w:pPr>
+        <w:pStyle w:val="5"/>
+        <w:rPr>
+          <w:sz w:val="24"/>
+        </w:rPr>
+      </w:pPr>
+      <w:r>
+        <w:rPr>
+          <w:rFonts w:hint="eastAsia"/>
+          <w:sz w:val="24"/>
+        </w:rPr>
+        <w:t>4.5.2.2</w:t>
+      </w:r>
+      <w:r>
+        <w:rPr>
+          <w:sz w:val="24"/>
+        </w:rPr>
+        <w:t>SCM</w:t>
+      </w:r>
+      <w:r>
+        <w:rPr>
+          <w:rFonts w:hint="eastAsia"/>
+          <w:sz w:val="24"/>
+        </w:rPr>
+        <w:t>接口信号关系图</w:t>
+      </w:r>
+    </w:p>
+    <w:p>
+      <w:pPr>
         <w:pStyle w:val="af5"/>
         <w:ind w:firstLine="420"/>
         <w:rPr>
@@ -30184,22 +30177,22 @@
           <w:sz w:val="21"/>
           <w:szCs w:val="21"/>
         </w:rPr>
-        <w:t>由于</w:t>
-      </w:r>
-      <w:r>
-        <w:rPr>
-          <w:rFonts w:hint="eastAsia"/>
+        <w:t>S</w:t>
+      </w:r>
+      <w:r>
+        <w:rPr>
           <w:sz w:val="21"/>
           <w:szCs w:val="21"/>
         </w:rPr>
-        <w:t>F</w:t>
-      </w:r>
-      <w:r>
-        <w:rPr>
+        <w:t>CM</w:t>
+      </w:r>
+      <w:r>
+        <w:rPr>
+          <w:rFonts w:hint="eastAsia"/>
           <w:sz w:val="21"/>
           <w:szCs w:val="21"/>
         </w:rPr>
-        <w:t>AST-ANT</w:t>
+        <w:t>位于</w:t>
       </w:r>
       <w:r>
         <w:rPr>
@@ -30207,22 +30200,22 @@
           <w:sz w:val="21"/>
           <w:szCs w:val="21"/>
         </w:rPr>
-        <w:t>提供主动测量，即：自定义测试报文并发送，因此需要在</w:t>
-      </w:r>
-      <w:r>
-        <w:rPr>
-          <w:rFonts w:hint="eastAsia"/>
+        <w:t>G</w:t>
+      </w:r>
+      <w:r>
+        <w:rPr>
           <w:sz w:val="21"/>
           <w:szCs w:val="21"/>
         </w:rPr>
-        <w:t>S</w:t>
-      </w:r>
-      <w:r>
-        <w:rPr>
+        <w:t>ME</w:t>
+      </w:r>
+      <w:r>
+        <w:rPr>
+          <w:rFonts w:hint="eastAsia"/>
           <w:sz w:val="21"/>
           <w:szCs w:val="21"/>
         </w:rPr>
-        <w:t>CM</w:t>
+        <w:t>与</w:t>
       </w:r>
       <w:r>
         <w:rPr>
@@ -30230,22 +30223,22 @@
           <w:sz w:val="21"/>
           <w:szCs w:val="21"/>
         </w:rPr>
-        <w:t>中确定对报文是进行直接丢弃操作，还是上送软件端。这样，便可以确保主动测量和测试统计在</w:t>
-      </w:r>
-      <w:r>
-        <w:rPr>
-          <w:rFonts w:hint="eastAsia"/>
+        <w:t>U</w:t>
+      </w:r>
+      <w:r>
+        <w:rPr>
           <w:sz w:val="21"/>
           <w:szCs w:val="21"/>
         </w:rPr>
-        <w:t>F</w:t>
-      </w:r>
-      <w:r>
-        <w:rPr>
+        <w:t>DA</w:t>
+      </w:r>
+      <w:r>
+        <w:rPr>
+          <w:rFonts w:hint="eastAsia"/>
           <w:sz w:val="21"/>
           <w:szCs w:val="21"/>
         </w:rPr>
-        <w:t>AST-ANT</w:t>
+        <w:t>之间，其信号接口与</w:t>
       </w:r>
       <w:r>
         <w:rPr>
@@ -30253,295 +30246,180 @@
           <w:sz w:val="21"/>
           <w:szCs w:val="21"/>
         </w:rPr>
-        <w:t>中同时进行。</w:t>
+        <w:t>F</w:t>
+      </w:r>
+      <w:r>
+        <w:rPr>
+          <w:sz w:val="21"/>
+          <w:szCs w:val="21"/>
+        </w:rPr>
+        <w:t>AST</w:t>
+      </w:r>
+      <w:r>
+        <w:rPr>
+          <w:rFonts w:hint="eastAsia"/>
+          <w:sz w:val="21"/>
+          <w:szCs w:val="21"/>
+        </w:rPr>
+        <w:t>流水线中原</w:t>
+      </w:r>
+      <w:r>
+        <w:rPr>
+          <w:rFonts w:hint="eastAsia"/>
+          <w:sz w:val="21"/>
+          <w:szCs w:val="21"/>
+        </w:rPr>
+        <w:t>G</w:t>
+      </w:r>
+      <w:r>
+        <w:rPr>
+          <w:sz w:val="21"/>
+          <w:szCs w:val="21"/>
+        </w:rPr>
+        <w:t>ME</w:t>
+      </w:r>
+      <w:r>
+        <w:rPr>
+          <w:rFonts w:hint="eastAsia"/>
+          <w:sz w:val="21"/>
+          <w:szCs w:val="21"/>
+        </w:rPr>
+        <w:t>对</w:t>
+      </w:r>
+      <w:r>
+        <w:rPr>
+          <w:rFonts w:hint="eastAsia"/>
+          <w:sz w:val="21"/>
+          <w:szCs w:val="21"/>
+        </w:rPr>
+        <w:t>U</w:t>
+      </w:r>
+      <w:r>
+        <w:rPr>
+          <w:sz w:val="21"/>
+          <w:szCs w:val="21"/>
+        </w:rPr>
+        <w:t>DA</w:t>
+      </w:r>
+      <w:r>
+        <w:rPr>
+          <w:rFonts w:hint="eastAsia"/>
+          <w:sz w:val="21"/>
+          <w:szCs w:val="21"/>
+        </w:rPr>
+        <w:t>的输出信号与</w:t>
+      </w:r>
+      <w:r>
+        <w:rPr>
+          <w:rFonts w:hint="eastAsia"/>
+          <w:sz w:val="21"/>
+          <w:szCs w:val="21"/>
+        </w:rPr>
+        <w:t>U</w:t>
+      </w:r>
+      <w:r>
+        <w:rPr>
+          <w:sz w:val="21"/>
+          <w:szCs w:val="21"/>
+        </w:rPr>
+        <w:t>DA</w:t>
+      </w:r>
+      <w:r>
+        <w:rPr>
+          <w:rFonts w:hint="eastAsia"/>
+          <w:sz w:val="21"/>
+          <w:szCs w:val="21"/>
+        </w:rPr>
+        <w:t>来自</w:t>
+      </w:r>
+      <w:r>
+        <w:rPr>
+          <w:rFonts w:hint="eastAsia"/>
+          <w:sz w:val="21"/>
+          <w:szCs w:val="21"/>
+        </w:rPr>
+        <w:t>G</w:t>
+      </w:r>
+      <w:r>
+        <w:rPr>
+          <w:sz w:val="21"/>
+          <w:szCs w:val="21"/>
+        </w:rPr>
+        <w:t>ME</w:t>
+      </w:r>
+      <w:r>
+        <w:rPr>
+          <w:rFonts w:hint="eastAsia"/>
+          <w:sz w:val="21"/>
+          <w:szCs w:val="21"/>
+        </w:rPr>
+        <w:t>的输入信号相匹配，从而减少对前后两个模块的更新与修改，同时也符合</w:t>
+      </w:r>
+      <w:r>
+        <w:rPr>
+          <w:rFonts w:hint="eastAsia"/>
+          <w:sz w:val="21"/>
+          <w:szCs w:val="21"/>
+        </w:rPr>
+        <w:t>F</w:t>
+      </w:r>
+      <w:r>
+        <w:rPr>
+          <w:sz w:val="21"/>
+          <w:szCs w:val="21"/>
+        </w:rPr>
+        <w:t>AST UM</w:t>
+      </w:r>
+      <w:r>
+        <w:rPr>
+          <w:rFonts w:hint="eastAsia"/>
+          <w:sz w:val="21"/>
+          <w:szCs w:val="21"/>
+        </w:rPr>
+        <w:t>流水线中模块间的接口定义规范。图</w:t>
+      </w:r>
+      <w:r>
+        <w:rPr>
+          <w:rFonts w:hint="eastAsia"/>
+          <w:sz w:val="21"/>
+          <w:szCs w:val="21"/>
+        </w:rPr>
+        <w:t>14</w:t>
+      </w:r>
+      <w:r>
+        <w:rPr>
+          <w:rFonts w:hint="eastAsia"/>
+          <w:sz w:val="21"/>
+          <w:szCs w:val="21"/>
+        </w:rPr>
+        <w:t>为</w:t>
+      </w:r>
+      <w:r>
+        <w:rPr>
+          <w:rFonts w:hint="eastAsia"/>
+          <w:sz w:val="21"/>
+          <w:szCs w:val="21"/>
+        </w:rPr>
+        <w:t>S</w:t>
+      </w:r>
+      <w:r>
+        <w:rPr>
+          <w:sz w:val="21"/>
+          <w:szCs w:val="21"/>
+        </w:rPr>
+        <w:t>CM</w:t>
+      </w:r>
+      <w:r>
+        <w:rPr>
+          <w:rFonts w:hint="eastAsia"/>
+          <w:sz w:val="21"/>
+          <w:szCs w:val="21"/>
+        </w:rPr>
+        <w:t>接口信号关系图。</w:t>
       </w:r>
     </w:p>
     <w:p>
       <w:pPr>
-        <w:pStyle w:val="5"/>
-        <w:rPr>
-          <w:sz w:val="24"/>
-        </w:rPr>
-      </w:pPr>
-      <w:r>
-        <w:rPr>
-          <w:rFonts w:hint="eastAsia"/>
-          <w:sz w:val="24"/>
-        </w:rPr>
-        <w:t>4.5.2.2</w:t>
-      </w:r>
-      <w:r>
-        <w:rPr>
-          <w:sz w:val="24"/>
-        </w:rPr>
-        <w:t>SCM</w:t>
-      </w:r>
-      <w:r>
-        <w:rPr>
-          <w:rFonts w:hint="eastAsia"/>
-          <w:sz w:val="24"/>
-        </w:rPr>
-        <w:t>接口信号关系图</w:t>
-      </w:r>
-    </w:p>
-    <w:p>
-      <w:pPr>
-        <w:pStyle w:val="af5"/>
-        <w:ind w:firstLine="420"/>
-        <w:rPr>
-          <w:sz w:val="21"/>
-          <w:szCs w:val="21"/>
-        </w:rPr>
-      </w:pPr>
-      <w:r>
-        <w:rPr>
-          <w:rFonts w:hint="eastAsia"/>
-          <w:sz w:val="21"/>
-          <w:szCs w:val="21"/>
-        </w:rPr>
-        <w:t>S</w:t>
-      </w:r>
-      <w:r>
-        <w:rPr>
-          <w:sz w:val="21"/>
-          <w:szCs w:val="21"/>
-        </w:rPr>
-        <w:t>CM</w:t>
-      </w:r>
-      <w:r>
-        <w:rPr>
-          <w:rFonts w:hint="eastAsia"/>
-          <w:sz w:val="21"/>
-          <w:szCs w:val="21"/>
-        </w:rPr>
-        <w:t>位于</w:t>
-      </w:r>
-      <w:r>
-        <w:rPr>
-          <w:rFonts w:hint="eastAsia"/>
-          <w:sz w:val="21"/>
-          <w:szCs w:val="21"/>
-        </w:rPr>
-        <w:t>G</w:t>
-      </w:r>
-      <w:r>
-        <w:rPr>
-          <w:sz w:val="21"/>
-          <w:szCs w:val="21"/>
-        </w:rPr>
-        <w:t>ME</w:t>
-      </w:r>
-      <w:r>
-        <w:rPr>
-          <w:rFonts w:hint="eastAsia"/>
-          <w:sz w:val="21"/>
-          <w:szCs w:val="21"/>
-        </w:rPr>
-        <w:t>与</w:t>
-      </w:r>
-      <w:r>
-        <w:rPr>
-          <w:rFonts w:hint="eastAsia"/>
-          <w:sz w:val="21"/>
-          <w:szCs w:val="21"/>
-        </w:rPr>
-        <w:t>U</w:t>
-      </w:r>
-      <w:r>
-        <w:rPr>
-          <w:sz w:val="21"/>
-          <w:szCs w:val="21"/>
-        </w:rPr>
-        <w:t>DA</w:t>
-      </w:r>
-      <w:r>
-        <w:rPr>
-          <w:rFonts w:hint="eastAsia"/>
-          <w:sz w:val="21"/>
-          <w:szCs w:val="21"/>
-        </w:rPr>
-        <w:t>之间，其信号接口与</w:t>
-      </w:r>
-      <w:r>
-        <w:rPr>
-          <w:rFonts w:hint="eastAsia"/>
-          <w:sz w:val="21"/>
-          <w:szCs w:val="21"/>
-        </w:rPr>
-        <w:t>F</w:t>
-      </w:r>
-      <w:r>
-        <w:rPr>
-          <w:sz w:val="21"/>
-          <w:szCs w:val="21"/>
-        </w:rPr>
-        <w:t>AST</w:t>
-      </w:r>
-      <w:r>
-        <w:rPr>
-          <w:rFonts w:hint="eastAsia"/>
-          <w:sz w:val="21"/>
-          <w:szCs w:val="21"/>
-        </w:rPr>
-        <w:t>流水线中原</w:t>
-      </w:r>
-      <w:r>
-        <w:rPr>
-          <w:rFonts w:hint="eastAsia"/>
-          <w:sz w:val="21"/>
-          <w:szCs w:val="21"/>
-        </w:rPr>
-        <w:t>G</w:t>
-      </w:r>
-      <w:r>
-        <w:rPr>
-          <w:sz w:val="21"/>
-          <w:szCs w:val="21"/>
-        </w:rPr>
-        <w:t>ME</w:t>
-      </w:r>
-      <w:r>
-        <w:rPr>
-          <w:rFonts w:hint="eastAsia"/>
-          <w:sz w:val="21"/>
-          <w:szCs w:val="21"/>
-        </w:rPr>
-        <w:t>对</w:t>
-      </w:r>
-      <w:r>
-        <w:rPr>
-          <w:rFonts w:hint="eastAsia"/>
-          <w:sz w:val="21"/>
-          <w:szCs w:val="21"/>
-        </w:rPr>
-        <w:t>U</w:t>
-      </w:r>
-      <w:r>
-        <w:rPr>
-          <w:sz w:val="21"/>
-          <w:szCs w:val="21"/>
-        </w:rPr>
-        <w:t>DA</w:t>
-      </w:r>
-      <w:r>
-        <w:rPr>
-          <w:rFonts w:hint="eastAsia"/>
-          <w:sz w:val="21"/>
-          <w:szCs w:val="21"/>
-        </w:rPr>
-        <w:t>的输出信号与</w:t>
-      </w:r>
-      <w:r>
-        <w:rPr>
-          <w:rFonts w:hint="eastAsia"/>
-          <w:sz w:val="21"/>
-          <w:szCs w:val="21"/>
-        </w:rPr>
-        <w:t>U</w:t>
-      </w:r>
-      <w:r>
-        <w:rPr>
-          <w:sz w:val="21"/>
-          <w:szCs w:val="21"/>
-        </w:rPr>
-        <w:t>DA</w:t>
-      </w:r>
-      <w:r>
-        <w:rPr>
-          <w:rFonts w:hint="eastAsia"/>
-          <w:sz w:val="21"/>
-          <w:szCs w:val="21"/>
-        </w:rPr>
-        <w:t>来自</w:t>
-      </w:r>
-      <w:r>
-        <w:rPr>
-          <w:rFonts w:hint="eastAsia"/>
-          <w:sz w:val="21"/>
-          <w:szCs w:val="21"/>
-        </w:rPr>
-        <w:t>G</w:t>
-      </w:r>
-      <w:r>
-        <w:rPr>
-          <w:sz w:val="21"/>
-          <w:szCs w:val="21"/>
-        </w:rPr>
-        <w:t>ME</w:t>
-      </w:r>
-      <w:r>
-        <w:rPr>
-          <w:rFonts w:hint="eastAsia"/>
-          <w:sz w:val="21"/>
-          <w:szCs w:val="21"/>
-        </w:rPr>
-        <w:t>的输入信号相匹配，从而减少对前后两个模块的更新与修改，同时也符合</w:t>
-      </w:r>
-      <w:r>
-        <w:rPr>
-          <w:rFonts w:hint="eastAsia"/>
-          <w:sz w:val="21"/>
-          <w:szCs w:val="21"/>
-        </w:rPr>
-        <w:t>F</w:t>
-      </w:r>
-      <w:r>
-        <w:rPr>
-          <w:sz w:val="21"/>
-          <w:szCs w:val="21"/>
-        </w:rPr>
-        <w:t>AST UM</w:t>
-      </w:r>
-      <w:r>
-        <w:rPr>
-          <w:rFonts w:hint="eastAsia"/>
-          <w:sz w:val="21"/>
-          <w:szCs w:val="21"/>
-        </w:rPr>
-        <w:t>流水线中模块间的接口定义规范。图</w:t>
-      </w:r>
-      <w:r>
-        <w:rPr>
-          <w:rFonts w:hint="eastAsia"/>
-          <w:sz w:val="21"/>
-          <w:szCs w:val="21"/>
-        </w:rPr>
-        <w:t>14</w:t>
-      </w:r>
-      <w:r>
-        <w:rPr>
-          <w:rFonts w:hint="eastAsia"/>
-          <w:sz w:val="21"/>
-          <w:szCs w:val="21"/>
-        </w:rPr>
-        <w:t>为</w:t>
-      </w:r>
-      <w:r>
-        <w:rPr>
-          <w:rFonts w:hint="eastAsia"/>
-          <w:sz w:val="21"/>
-          <w:szCs w:val="21"/>
-        </w:rPr>
-        <w:t>S</w:t>
-      </w:r>
-      <w:r>
-        <w:rPr>
-          <w:sz w:val="21"/>
-          <w:szCs w:val="21"/>
-        </w:rPr>
-        <w:t>CM</w:t>
-      </w:r>
-      <w:r>
-        <w:rPr>
-          <w:rFonts w:hint="eastAsia"/>
-          <w:sz w:val="21"/>
-          <w:szCs w:val="21"/>
-        </w:rPr>
-        <w:t>接口信号关系图。</w:t>
-      </w:r>
-    </w:p>
-    <w:p>
-      <w:pPr>
         <w:jc w:val="center"/>
         <w:rPr>
           <w:noProof/>
@@ -30552,10 +30430,10 @@
           <w:noProof/>
         </w:rPr>
         <w:object w:dxaOrig="19096" w:dyaOrig="8851" w14:anchorId="39A03384">
-          <v:shape id="_x0000_i1048" type="#_x0000_t75" alt="" style="width:414.35pt;height:192.15pt;mso-width-percent:0;mso-height-percent:0;mso-width-percent:0;mso-height-percent:0" o:ole="">
+          <v:shape id="_x0000_i1039" type="#_x0000_t75" alt="" style="width:414.25pt;height:191.8pt;mso-width-percent:0;mso-height-percent:0;mso-width-percent:0;mso-height-percent:0" o:ole="">
             <v:imagedata r:id="rId33" o:title=""/>
           </v:shape>
-          <o:OLEObject Type="Embed" ProgID="Visio.Drawing.15" ShapeID="_x0000_i1048" DrawAspect="Content" ObjectID="_1598851622" r:id="rId34"/>
+          <o:OLEObject Type="Embed" ProgID="Visio.Drawing.15" ShapeID="_x0000_i1039" DrawAspect="Content" ObjectID="_1598879314" r:id="rId34"/>
         </w:object>
       </w:r>
     </w:p>
@@ -30676,23 +30554,7 @@
           <w:sz w:val="21"/>
           <w:szCs w:val="21"/>
         </w:rPr>
-        <w:t>信号定义如表</w:t>
-      </w:r>
-      <w:r>
-        <w:rPr>
-          <w:rFonts w:hint="eastAsia"/>
-          <w:sz w:val="21"/>
-          <w:szCs w:val="21"/>
-        </w:rPr>
-        <w:t>十一</w:t>
-      </w:r>
-      <w:r>
-        <w:rPr>
-          <w:rFonts w:hint="eastAsia"/>
-          <w:sz w:val="21"/>
-          <w:szCs w:val="21"/>
-        </w:rPr>
-        <w:t>所示。</w:t>
+        <w:t>信号定义如表十一所示。</w:t>
       </w:r>
     </w:p>
     <w:p>
@@ -32671,10 +32533,10 @@
           <w:noProof/>
         </w:rPr>
         <w:object w:dxaOrig="15361" w:dyaOrig="7591" w14:anchorId="7CC2AA89">
-          <v:shape id="_x0000_i1050" type="#_x0000_t75" alt="" style="width:414.75pt;height:204.95pt;mso-width-percent:0;mso-height-percent:0;mso-width-percent:0;mso-height-percent:0" o:ole="">
+          <v:shape id="_x0000_i1040" type="#_x0000_t75" alt="" style="width:414.8pt;height:204.7pt;mso-width-percent:0;mso-height-percent:0;mso-width-percent:0;mso-height-percent:0" o:ole="">
             <v:imagedata r:id="rId35" o:title=""/>
           </v:shape>
-          <o:OLEObject Type="Embed" ProgID="Visio.Drawing.15" ShapeID="_x0000_i1050" DrawAspect="Content" ObjectID="_1598851623" r:id="rId36"/>
+          <o:OLEObject Type="Embed" ProgID="Visio.Drawing.15" ShapeID="_x0000_i1040" DrawAspect="Content" ObjectID="_1598879315" r:id="rId36"/>
         </w:object>
       </w:r>
     </w:p>
@@ -33491,7 +33353,6 @@
         </w:rPr>
         <w:t>n</w:t>
       </w:r>
-      <w:proofErr w:type="gramStart"/>
       <w:r>
         <w:rPr>
           <w:rFonts w:hint="eastAsia"/>
@@ -33500,7 +33361,6 @@
         </w:rPr>
         <w:t>个</w:t>
       </w:r>
-      <w:proofErr w:type="gramEnd"/>
       <w:r>
         <w:rPr>
           <w:rFonts w:hint="eastAsia"/>
@@ -34048,7 +33908,7 @@
                 <w:sz w:val="21"/>
                 <w:szCs w:val="21"/>
               </w:rPr>
-              <w:t>7000 0000~0x7000 0007</w:t>
+              <w:t>7000 0000</w:t>
             </w:r>
           </w:p>
         </w:tc>
@@ -34168,7 +34028,7 @@
                 <w:sz w:val="21"/>
                 <w:szCs w:val="21"/>
               </w:rPr>
-              <w:t>x7000 0008~0x7000 0047</w:t>
+              <w:t>x7000 0008</w:t>
             </w:r>
           </w:p>
         </w:tc>
@@ -34305,7 +34165,7 @@
                 <w:sz w:val="21"/>
                 <w:szCs w:val="21"/>
               </w:rPr>
-              <w:t>7000 0048~0x7000 0087</w:t>
+              <w:t>7000 0048</w:t>
             </w:r>
           </w:p>
         </w:tc>
@@ -34427,15 +34287,10 @@
                 <w:sz w:val="21"/>
                 <w:szCs w:val="21"/>
               </w:rPr>
-              <w:t xml:space="preserve">0x7000 0088~0x7000 </w:t>
-            </w:r>
-            <w:r>
-              <w:rPr>
-                <w:sz w:val="21"/>
-                <w:szCs w:val="21"/>
-              </w:rPr>
-              <w:t>00C7</w:t>
-            </w:r>
+              <w:t>0x7000 0088</w:t>
+            </w:r>
+            <w:bookmarkStart w:id="18" w:name="_GoBack"/>
+            <w:bookmarkEnd w:id="18"/>
           </w:p>
         </w:tc>
         <w:tc>
@@ -34536,15 +34391,7 @@
         </w:tc>
       </w:tr>
     </w:tbl>
-    <w:p>
-      <w:pPr>
-        <w:rPr>
-          <w:rFonts w:hint="eastAsia"/>
-        </w:rPr>
-      </w:pPr>
-      <w:bookmarkStart w:id="18" w:name="_GoBack"/>
-      <w:bookmarkEnd w:id="18"/>
-    </w:p>
+    <w:p/>
     <w:p>
       <w:pPr>
         <w:pStyle w:val="2"/>
@@ -40275,7 +40122,7 @@
 </file>
 
 <file path=customXml/itemProps2.xml><?xml version="1.0" encoding="utf-8"?>
-<ds:datastoreItem xmlns:ds="http://schemas.openxmlformats.org/officeDocument/2006/customXml" ds:itemID="{488D7724-E68E-478E-B0E2-38103BDCDF99}">
+<ds:datastoreItem xmlns:ds="http://schemas.openxmlformats.org/officeDocument/2006/customXml" ds:itemID="{1E3CB6DC-289F-4E99-9935-D8F325F257DF}">
   <ds:schemaRefs>
     <ds:schemaRef ds:uri="http://schemas.openxmlformats.org/officeDocument/2006/bibliography"/>
   </ds:schemaRefs>

</xml_diff>

<commit_message>
add 144_128 RAM IP core
</commit_message>
<xml_diff>
--- a/0919ANT-DevFile.docx
+++ b/0919ANT-DevFile.docx
@@ -2880,7 +2880,7 @@
           <v:shape id="_x0000_i1027" type="#_x0000_t75" style="width:415.15pt;height:92.5pt" o:ole="">
             <v:imagedata r:id="rId12" o:title=""/>
           </v:shape>
-          <o:OLEObject Type="Embed" ProgID="Visio.Drawing.15" ShapeID="_x0000_i1027" DrawAspect="Content" ObjectID="_1599379445" r:id="rId13"/>
+          <o:OLEObject Type="Embed" ProgID="Visio.Drawing.15" ShapeID="_x0000_i1027" DrawAspect="Content" ObjectID="_1599550604" r:id="rId13"/>
         </w:object>
       </w:r>
     </w:p>
@@ -4178,7 +4178,7 @@
           <v:shape id="_x0000_i1029" type="#_x0000_t75" style="width:414.7pt;height:93.85pt" o:ole="">
             <v:imagedata r:id="rId15" o:title=""/>
           </v:shape>
-          <o:OLEObject Type="Embed" ProgID="Visio.Drawing.15" ShapeID="_x0000_i1029" DrawAspect="Content" ObjectID="_1599379446" r:id="rId16"/>
+          <o:OLEObject Type="Embed" ProgID="Visio.Drawing.15" ShapeID="_x0000_i1029" DrawAspect="Content" ObjectID="_1599550605" r:id="rId16"/>
         </w:object>
       </w:r>
     </w:p>
@@ -17582,7 +17582,7 @@
           <v:shape id="_x0000_i1034" type="#_x0000_t75" style="width:410.15pt;height:103pt" o:ole="">
             <v:imagedata r:id="rId21" o:title=""/>
           </v:shape>
-          <o:OLEObject Type="Embed" ProgID="Visio.Drawing.15" ShapeID="_x0000_i1034" DrawAspect="Content" ObjectID="_1599379447" r:id="rId22"/>
+          <o:OLEObject Type="Embed" ProgID="Visio.Drawing.15" ShapeID="_x0000_i1034" DrawAspect="Content" ObjectID="_1599550606" r:id="rId22"/>
         </w:object>
       </w:r>
     </w:p>
@@ -22801,7 +22801,7 @@
           <v:shape id="_x0000_i1035" type="#_x0000_t75" style="width:414.7pt;height:167.7pt" o:ole="">
             <v:imagedata r:id="rId23" o:title=""/>
           </v:shape>
-          <o:OLEObject Type="Embed" ProgID="Visio.Drawing.15" ShapeID="_x0000_i1035" DrawAspect="Content" ObjectID="_1599379448" r:id="rId24"/>
+          <o:OLEObject Type="Embed" ProgID="Visio.Drawing.15" ShapeID="_x0000_i1035" DrawAspect="Content" ObjectID="_1599550607" r:id="rId24"/>
         </w:object>
       </w:r>
     </w:p>
@@ -23306,7 +23306,7 @@
           <v:shape id="_x0000_i1036" type="#_x0000_t75" style="width:413.3pt;height:174.55pt" o:ole="">
             <v:imagedata r:id="rId25" o:title=""/>
           </v:shape>
-          <o:OLEObject Type="Embed" ProgID="Visio.Drawing.15" ShapeID="_x0000_i1036" DrawAspect="Content" ObjectID="_1599379449" r:id="rId26"/>
+          <o:OLEObject Type="Embed" ProgID="Visio.Drawing.15" ShapeID="_x0000_i1036" DrawAspect="Content" ObjectID="_1599550608" r:id="rId26"/>
         </w:object>
       </w:r>
     </w:p>
@@ -24026,17 +24026,15 @@
         <w:t>状态。</w:t>
       </w:r>
     </w:p>
-    <w:bookmarkStart w:id="9" w:name="_GoBack"/>
     <w:p>
       <w:r>
         <w:object w:dxaOrig="14770" w:dyaOrig="8631" w14:anchorId="17B822A5">
           <v:shape id="_x0000_i1037" type="#_x0000_t75" style="width:415.15pt;height:242.45pt" o:ole="">
             <v:imagedata r:id="rId27" o:title=""/>
           </v:shape>
-          <o:OLEObject Type="Embed" ProgID="Visio.Drawing.15" ShapeID="_x0000_i1037" DrawAspect="Content" ObjectID="_1599379450" r:id="rId28"/>
+          <o:OLEObject Type="Embed" ProgID="Visio.Drawing.15" ShapeID="_x0000_i1037" DrawAspect="Content" ObjectID="_1599550609" r:id="rId28"/>
         </w:object>
       </w:r>
-      <w:bookmarkEnd w:id="9"/>
     </w:p>
     <w:p>
       <w:pPr>
@@ -26518,7 +26516,6 @@
             <w:vMerge/>
             <w:tcBorders>
               <w:left w:val="single" w:sz="4" w:space="0" w:color="auto"/>
-              <w:bottom w:val="single" w:sz="4" w:space="0" w:color="auto"/>
               <w:right w:val="single" w:sz="4" w:space="0" w:color="auto"/>
             </w:tcBorders>
           </w:tcPr>
@@ -26543,10 +26540,7 @@
               <w:jc w:val="center"/>
             </w:pPr>
             <w:r>
-              <w:t>0x0000 000</w:t>
-            </w:r>
-            <w:r>
-              <w:t>5</w:t>
+              <w:t>0x0000 0005</w:t>
             </w:r>
           </w:p>
         </w:tc>
@@ -26660,6 +26654,170 @@
                 <w:rFonts w:hint="eastAsia"/>
               </w:rPr>
               <w:t>数</w:t>
+            </w:r>
+          </w:p>
+        </w:tc>
+      </w:tr>
+      <w:tr>
+        <w:tc>
+          <w:tcPr>
+            <w:tcW w:w="1129" w:type="dxa"/>
+            <w:vMerge/>
+            <w:tcBorders>
+              <w:left w:val="single" w:sz="4" w:space="0" w:color="auto"/>
+              <w:bottom w:val="single" w:sz="4" w:space="0" w:color="auto"/>
+              <w:right w:val="single" w:sz="4" w:space="0" w:color="auto"/>
+            </w:tcBorders>
+          </w:tcPr>
+          <w:p>
+            <w:pPr>
+              <w:jc w:val="center"/>
+            </w:pPr>
+          </w:p>
+        </w:tc>
+        <w:tc>
+          <w:tcPr>
+            <w:tcW w:w="1418" w:type="dxa"/>
+            <w:tcBorders>
+              <w:top w:val="single" w:sz="4" w:space="0" w:color="auto"/>
+              <w:left w:val="single" w:sz="4" w:space="0" w:color="auto"/>
+              <w:bottom w:val="single" w:sz="4" w:space="0" w:color="auto"/>
+              <w:right w:val="single" w:sz="4" w:space="0" w:color="auto"/>
+            </w:tcBorders>
+          </w:tcPr>
+          <w:p>
+            <w:pPr>
+              <w:jc w:val="center"/>
+            </w:pPr>
+            <w:r>
+              <w:t>0</w:t>
+            </w:r>
+            <w:r>
+              <w:rPr>
+                <w:rFonts w:hint="eastAsia"/>
+              </w:rPr>
+              <w:t>x</w:t>
+            </w:r>
+            <w:r>
+              <w:t>0001 00</w:t>
+            </w:r>
+            <w:r>
+              <w:t>10</w:t>
+            </w:r>
+          </w:p>
+        </w:tc>
+        <w:tc>
+          <w:tcPr>
+            <w:tcW w:w="1417" w:type="dxa"/>
+            <w:tcBorders>
+              <w:top w:val="single" w:sz="4" w:space="0" w:color="auto"/>
+              <w:left w:val="nil"/>
+              <w:bottom w:val="single" w:sz="4" w:space="0" w:color="auto"/>
+              <w:right w:val="single" w:sz="4" w:space="0" w:color="auto"/>
+            </w:tcBorders>
+          </w:tcPr>
+          <w:p>
+            <w:pPr>
+              <w:jc w:val="center"/>
+            </w:pPr>
+            <w:r>
+              <w:rPr>
+                <w:rFonts w:hint="eastAsia"/>
+              </w:rPr>
+              <w:t>l</w:t>
+            </w:r>
+            <w:bookmarkStart w:id="9" w:name="_GoBack"/>
+            <w:bookmarkEnd w:id="9"/>
+            <w:r>
+              <w:t>at_flag</w:t>
+            </w:r>
+          </w:p>
+        </w:tc>
+        <w:tc>
+          <w:tcPr>
+            <w:tcW w:w="709" w:type="dxa"/>
+            <w:tcBorders>
+              <w:top w:val="single" w:sz="4" w:space="0" w:color="auto"/>
+              <w:left w:val="nil"/>
+              <w:bottom w:val="single" w:sz="4" w:space="0" w:color="auto"/>
+              <w:right w:val="single" w:sz="4" w:space="0" w:color="auto"/>
+            </w:tcBorders>
+          </w:tcPr>
+          <w:p>
+            <w:pPr>
+              <w:jc w:val="center"/>
+            </w:pPr>
+            <w:r>
+              <w:t>1</w:t>
+            </w:r>
+          </w:p>
+        </w:tc>
+        <w:tc>
+          <w:tcPr>
+            <w:tcW w:w="1134" w:type="dxa"/>
+            <w:tcBorders>
+              <w:top w:val="single" w:sz="4" w:space="0" w:color="auto"/>
+              <w:left w:val="nil"/>
+              <w:bottom w:val="single" w:sz="4" w:space="0" w:color="auto"/>
+              <w:right w:val="single" w:sz="4" w:space="0" w:color="auto"/>
+            </w:tcBorders>
+          </w:tcPr>
+          <w:p>
+            <w:pPr>
+              <w:jc w:val="center"/>
+            </w:pPr>
+            <w:r>
+              <w:t>R/W</w:t>
+            </w:r>
+          </w:p>
+        </w:tc>
+        <w:tc>
+          <w:tcPr>
+            <w:tcW w:w="992" w:type="dxa"/>
+            <w:tcBorders>
+              <w:top w:val="single" w:sz="4" w:space="0" w:color="auto"/>
+              <w:left w:val="nil"/>
+              <w:bottom w:val="single" w:sz="4" w:space="0" w:color="auto"/>
+              <w:right w:val="single" w:sz="4" w:space="0" w:color="auto"/>
+            </w:tcBorders>
+          </w:tcPr>
+          <w:p>
+            <w:pPr>
+              <w:jc w:val="center"/>
+            </w:pPr>
+            <w:r>
+              <w:t>1’b0</w:t>
+            </w:r>
+          </w:p>
+        </w:tc>
+        <w:tc>
+          <w:tcPr>
+            <w:tcW w:w="1985" w:type="dxa"/>
+            <w:tcBorders>
+              <w:top w:val="single" w:sz="4" w:space="0" w:color="auto"/>
+              <w:left w:val="nil"/>
+              <w:bottom w:val="single" w:sz="4" w:space="0" w:color="auto"/>
+              <w:right w:val="single" w:sz="4" w:space="0" w:color="auto"/>
+            </w:tcBorders>
+          </w:tcPr>
+          <w:p>
+            <w:pPr>
+              <w:jc w:val="center"/>
+              <w:rPr>
+                <w:rFonts w:hint="eastAsia"/>
+              </w:rPr>
+            </w:pPr>
+            <w:r>
+              <w:rPr>
+                <w:rFonts w:hint="eastAsia"/>
+              </w:rPr>
+              <w:t>进行时延测试</w:t>
+            </w:r>
+            <w:r>
+              <w:rPr>
+                <w:rFonts w:hint="eastAsia"/>
+              </w:rPr>
+              <w:t>标记</w:t>
             </w:r>
           </w:p>
         </w:tc>
@@ -27256,7 +27414,7 @@
           <v:shape id="_x0000_i1038" type="#_x0000_t75" alt="" style="width:414.7pt;height:100.25pt" o:ole="">
             <v:imagedata r:id="rId29" o:title=""/>
           </v:shape>
-          <o:OLEObject Type="Embed" ProgID="Visio.Drawing.15" ShapeID="_x0000_i1038" DrawAspect="Content" ObjectID="_1599379451" r:id="rId30"/>
+          <o:OLEObject Type="Embed" ProgID="Visio.Drawing.15" ShapeID="_x0000_i1038" DrawAspect="Content" ObjectID="_1599550610" r:id="rId30"/>
         </w:object>
       </w:r>
     </w:p>
@@ -28530,7 +28688,7 @@
           <v:shape id="_x0000_i1039" type="#_x0000_t75" alt="" style="width:414.25pt;height:191.85pt;mso-width-percent:0;mso-height-percent:0;mso-width-percent:0;mso-height-percent:0" o:ole="">
             <v:imagedata r:id="rId31" o:title=""/>
           </v:shape>
-          <o:OLEObject Type="Embed" ProgID="Visio.Drawing.15" ShapeID="_x0000_i1039" DrawAspect="Content" ObjectID="_1599379452" r:id="rId32"/>
+          <o:OLEObject Type="Embed" ProgID="Visio.Drawing.15" ShapeID="_x0000_i1039" DrawAspect="Content" ObjectID="_1599550611" r:id="rId32"/>
         </w:object>
       </w:r>
     </w:p>
@@ -30548,7 +30706,7 @@
           <v:shape id="_x0000_i1040" type="#_x0000_t75" alt="" style="width:414.7pt;height:204.6pt;mso-width-percent:0;mso-height-percent:0;mso-width-percent:0;mso-height-percent:0" o:ole="">
             <v:imagedata r:id="rId33" o:title=""/>
           </v:shape>
-          <o:OLEObject Type="Embed" ProgID="Visio.Drawing.15" ShapeID="_x0000_i1040" DrawAspect="Content" ObjectID="_1599379453" r:id="rId34"/>
+          <o:OLEObject Type="Embed" ProgID="Visio.Drawing.15" ShapeID="_x0000_i1040" DrawAspect="Content" ObjectID="_1599550612" r:id="rId34"/>
         </w:object>
       </w:r>
     </w:p>
@@ -38054,7 +38212,7 @@
 </file>
 
 <file path=customXml/itemProps2.xml><?xml version="1.0" encoding="utf-8"?>
-<ds:datastoreItem xmlns:ds="http://schemas.openxmlformats.org/officeDocument/2006/customXml" ds:itemID="{A7BE7FE2-DD57-4828-8CDF-EB43BF98097D}">
+<ds:datastoreItem xmlns:ds="http://schemas.openxmlformats.org/officeDocument/2006/customXml" ds:itemID="{36D2A070-4F66-4193-8EE7-7AC6039D6FA9}">
   <ds:schemaRefs>
     <ds:schemaRef ds:uri="http://schemas.openxmlformats.org/officeDocument/2006/bibliography"/>
   </ds:schemaRefs>

</xml_diff>

<commit_message>
Merge branches 'dev' and 'dev' of https://github.com/Winters123/antDev into dev
</commit_message>
<xml_diff>
--- a/0919ANT-DevFile.docx
+++ b/0919ANT-DevFile.docx
@@ -2880,7 +2880,7 @@
           <v:shape id="_x0000_i1027" type="#_x0000_t75" style="width:415.15pt;height:92.5pt" o:ole="">
             <v:imagedata r:id="rId12" o:title=""/>
           </v:shape>
-          <o:OLEObject Type="Embed" ProgID="Visio.Drawing.15" ShapeID="_x0000_i1027" DrawAspect="Content" ObjectID="_1599379445" r:id="rId13"/>
+          <o:OLEObject Type="Embed" ProgID="Visio.Drawing.15" ShapeID="_x0000_i1027" DrawAspect="Content" ObjectID="_1599550604" r:id="rId13"/>
         </w:object>
       </w:r>
     </w:p>
@@ -4178,7 +4178,7 @@
           <v:shape id="_x0000_i1029" type="#_x0000_t75" style="width:414.7pt;height:93.85pt" o:ole="">
             <v:imagedata r:id="rId15" o:title=""/>
           </v:shape>
-          <o:OLEObject Type="Embed" ProgID="Visio.Drawing.15" ShapeID="_x0000_i1029" DrawAspect="Content" ObjectID="_1599379446" r:id="rId16"/>
+          <o:OLEObject Type="Embed" ProgID="Visio.Drawing.15" ShapeID="_x0000_i1029" DrawAspect="Content" ObjectID="_1599550605" r:id="rId16"/>
         </w:object>
       </w:r>
     </w:p>
@@ -17582,7 +17582,7 @@
           <v:shape id="_x0000_i1034" type="#_x0000_t75" style="width:410.15pt;height:103pt" o:ole="">
             <v:imagedata r:id="rId21" o:title=""/>
           </v:shape>
-          <o:OLEObject Type="Embed" ProgID="Visio.Drawing.15" ShapeID="_x0000_i1034" DrawAspect="Content" ObjectID="_1599379447" r:id="rId22"/>
+          <o:OLEObject Type="Embed" ProgID="Visio.Drawing.15" ShapeID="_x0000_i1034" DrawAspect="Content" ObjectID="_1599550606" r:id="rId22"/>
         </w:object>
       </w:r>
     </w:p>
@@ -22801,7 +22801,7 @@
           <v:shape id="_x0000_i1035" type="#_x0000_t75" style="width:414.7pt;height:167.7pt" o:ole="">
             <v:imagedata r:id="rId23" o:title=""/>
           </v:shape>
-          <o:OLEObject Type="Embed" ProgID="Visio.Drawing.15" ShapeID="_x0000_i1035" DrawAspect="Content" ObjectID="_1599379448" r:id="rId24"/>
+          <o:OLEObject Type="Embed" ProgID="Visio.Drawing.15" ShapeID="_x0000_i1035" DrawAspect="Content" ObjectID="_1599550607" r:id="rId24"/>
         </w:object>
       </w:r>
     </w:p>
@@ -23306,7 +23306,7 @@
           <v:shape id="_x0000_i1036" type="#_x0000_t75" style="width:413.3pt;height:174.55pt" o:ole="">
             <v:imagedata r:id="rId25" o:title=""/>
           </v:shape>
-          <o:OLEObject Type="Embed" ProgID="Visio.Drawing.15" ShapeID="_x0000_i1036" DrawAspect="Content" ObjectID="_1599379449" r:id="rId26"/>
+          <o:OLEObject Type="Embed" ProgID="Visio.Drawing.15" ShapeID="_x0000_i1036" DrawAspect="Content" ObjectID="_1599550608" r:id="rId26"/>
         </w:object>
       </w:r>
     </w:p>
@@ -24026,17 +24026,15 @@
         <w:t>状态。</w:t>
       </w:r>
     </w:p>
-    <w:bookmarkStart w:id="9" w:name="_GoBack"/>
     <w:p>
       <w:r>
         <w:object w:dxaOrig="14770" w:dyaOrig="8631" w14:anchorId="17B822A5">
           <v:shape id="_x0000_i1037" type="#_x0000_t75" style="width:415.15pt;height:242.45pt" o:ole="">
             <v:imagedata r:id="rId27" o:title=""/>
           </v:shape>
-          <o:OLEObject Type="Embed" ProgID="Visio.Drawing.15" ShapeID="_x0000_i1037" DrawAspect="Content" ObjectID="_1599379450" r:id="rId28"/>
+          <o:OLEObject Type="Embed" ProgID="Visio.Drawing.15" ShapeID="_x0000_i1037" DrawAspect="Content" ObjectID="_1599550609" r:id="rId28"/>
         </w:object>
       </w:r>
-      <w:bookmarkEnd w:id="9"/>
     </w:p>
     <w:p>
       <w:pPr>
@@ -26518,7 +26516,6 @@
             <w:vMerge/>
             <w:tcBorders>
               <w:left w:val="single" w:sz="4" w:space="0" w:color="auto"/>
-              <w:bottom w:val="single" w:sz="4" w:space="0" w:color="auto"/>
               <w:right w:val="single" w:sz="4" w:space="0" w:color="auto"/>
             </w:tcBorders>
           </w:tcPr>
@@ -26543,10 +26540,7 @@
               <w:jc w:val="center"/>
             </w:pPr>
             <w:r>
-              <w:t>0x0000 000</w:t>
-            </w:r>
-            <w:r>
-              <w:t>5</w:t>
+              <w:t>0x0000 0005</w:t>
             </w:r>
           </w:p>
         </w:tc>
@@ -26660,6 +26654,170 @@
                 <w:rFonts w:hint="eastAsia"/>
               </w:rPr>
               <w:t>数</w:t>
+            </w:r>
+          </w:p>
+        </w:tc>
+      </w:tr>
+      <w:tr>
+        <w:tc>
+          <w:tcPr>
+            <w:tcW w:w="1129" w:type="dxa"/>
+            <w:vMerge/>
+            <w:tcBorders>
+              <w:left w:val="single" w:sz="4" w:space="0" w:color="auto"/>
+              <w:bottom w:val="single" w:sz="4" w:space="0" w:color="auto"/>
+              <w:right w:val="single" w:sz="4" w:space="0" w:color="auto"/>
+            </w:tcBorders>
+          </w:tcPr>
+          <w:p>
+            <w:pPr>
+              <w:jc w:val="center"/>
+            </w:pPr>
+          </w:p>
+        </w:tc>
+        <w:tc>
+          <w:tcPr>
+            <w:tcW w:w="1418" w:type="dxa"/>
+            <w:tcBorders>
+              <w:top w:val="single" w:sz="4" w:space="0" w:color="auto"/>
+              <w:left w:val="single" w:sz="4" w:space="0" w:color="auto"/>
+              <w:bottom w:val="single" w:sz="4" w:space="0" w:color="auto"/>
+              <w:right w:val="single" w:sz="4" w:space="0" w:color="auto"/>
+            </w:tcBorders>
+          </w:tcPr>
+          <w:p>
+            <w:pPr>
+              <w:jc w:val="center"/>
+            </w:pPr>
+            <w:r>
+              <w:t>0</w:t>
+            </w:r>
+            <w:r>
+              <w:rPr>
+                <w:rFonts w:hint="eastAsia"/>
+              </w:rPr>
+              <w:t>x</w:t>
+            </w:r>
+            <w:r>
+              <w:t>0001 00</w:t>
+            </w:r>
+            <w:r>
+              <w:t>10</w:t>
+            </w:r>
+          </w:p>
+        </w:tc>
+        <w:tc>
+          <w:tcPr>
+            <w:tcW w:w="1417" w:type="dxa"/>
+            <w:tcBorders>
+              <w:top w:val="single" w:sz="4" w:space="0" w:color="auto"/>
+              <w:left w:val="nil"/>
+              <w:bottom w:val="single" w:sz="4" w:space="0" w:color="auto"/>
+              <w:right w:val="single" w:sz="4" w:space="0" w:color="auto"/>
+            </w:tcBorders>
+          </w:tcPr>
+          <w:p>
+            <w:pPr>
+              <w:jc w:val="center"/>
+            </w:pPr>
+            <w:r>
+              <w:rPr>
+                <w:rFonts w:hint="eastAsia"/>
+              </w:rPr>
+              <w:t>l</w:t>
+            </w:r>
+            <w:bookmarkStart w:id="9" w:name="_GoBack"/>
+            <w:bookmarkEnd w:id="9"/>
+            <w:r>
+              <w:t>at_flag</w:t>
+            </w:r>
+          </w:p>
+        </w:tc>
+        <w:tc>
+          <w:tcPr>
+            <w:tcW w:w="709" w:type="dxa"/>
+            <w:tcBorders>
+              <w:top w:val="single" w:sz="4" w:space="0" w:color="auto"/>
+              <w:left w:val="nil"/>
+              <w:bottom w:val="single" w:sz="4" w:space="0" w:color="auto"/>
+              <w:right w:val="single" w:sz="4" w:space="0" w:color="auto"/>
+            </w:tcBorders>
+          </w:tcPr>
+          <w:p>
+            <w:pPr>
+              <w:jc w:val="center"/>
+            </w:pPr>
+            <w:r>
+              <w:t>1</w:t>
+            </w:r>
+          </w:p>
+        </w:tc>
+        <w:tc>
+          <w:tcPr>
+            <w:tcW w:w="1134" w:type="dxa"/>
+            <w:tcBorders>
+              <w:top w:val="single" w:sz="4" w:space="0" w:color="auto"/>
+              <w:left w:val="nil"/>
+              <w:bottom w:val="single" w:sz="4" w:space="0" w:color="auto"/>
+              <w:right w:val="single" w:sz="4" w:space="0" w:color="auto"/>
+            </w:tcBorders>
+          </w:tcPr>
+          <w:p>
+            <w:pPr>
+              <w:jc w:val="center"/>
+            </w:pPr>
+            <w:r>
+              <w:t>R/W</w:t>
+            </w:r>
+          </w:p>
+        </w:tc>
+        <w:tc>
+          <w:tcPr>
+            <w:tcW w:w="992" w:type="dxa"/>
+            <w:tcBorders>
+              <w:top w:val="single" w:sz="4" w:space="0" w:color="auto"/>
+              <w:left w:val="nil"/>
+              <w:bottom w:val="single" w:sz="4" w:space="0" w:color="auto"/>
+              <w:right w:val="single" w:sz="4" w:space="0" w:color="auto"/>
+            </w:tcBorders>
+          </w:tcPr>
+          <w:p>
+            <w:pPr>
+              <w:jc w:val="center"/>
+            </w:pPr>
+            <w:r>
+              <w:t>1’b0</w:t>
+            </w:r>
+          </w:p>
+        </w:tc>
+        <w:tc>
+          <w:tcPr>
+            <w:tcW w:w="1985" w:type="dxa"/>
+            <w:tcBorders>
+              <w:top w:val="single" w:sz="4" w:space="0" w:color="auto"/>
+              <w:left w:val="nil"/>
+              <w:bottom w:val="single" w:sz="4" w:space="0" w:color="auto"/>
+              <w:right w:val="single" w:sz="4" w:space="0" w:color="auto"/>
+            </w:tcBorders>
+          </w:tcPr>
+          <w:p>
+            <w:pPr>
+              <w:jc w:val="center"/>
+              <w:rPr>
+                <w:rFonts w:hint="eastAsia"/>
+              </w:rPr>
+            </w:pPr>
+            <w:r>
+              <w:rPr>
+                <w:rFonts w:hint="eastAsia"/>
+              </w:rPr>
+              <w:t>进行时延测试</w:t>
+            </w:r>
+            <w:r>
+              <w:rPr>
+                <w:rFonts w:hint="eastAsia"/>
+              </w:rPr>
+              <w:t>标记</w:t>
             </w:r>
           </w:p>
         </w:tc>
@@ -27256,7 +27414,7 @@
           <v:shape id="_x0000_i1038" type="#_x0000_t75" alt="" style="width:414.7pt;height:100.25pt" o:ole="">
             <v:imagedata r:id="rId29" o:title=""/>
           </v:shape>
-          <o:OLEObject Type="Embed" ProgID="Visio.Drawing.15" ShapeID="_x0000_i1038" DrawAspect="Content" ObjectID="_1599379451" r:id="rId30"/>
+          <o:OLEObject Type="Embed" ProgID="Visio.Drawing.15" ShapeID="_x0000_i1038" DrawAspect="Content" ObjectID="_1599550610" r:id="rId30"/>
         </w:object>
       </w:r>
     </w:p>
@@ -28530,7 +28688,7 @@
           <v:shape id="_x0000_i1039" type="#_x0000_t75" alt="" style="width:414.25pt;height:191.85pt;mso-width-percent:0;mso-height-percent:0;mso-width-percent:0;mso-height-percent:0" o:ole="">
             <v:imagedata r:id="rId31" o:title=""/>
           </v:shape>
-          <o:OLEObject Type="Embed" ProgID="Visio.Drawing.15" ShapeID="_x0000_i1039" DrawAspect="Content" ObjectID="_1599379452" r:id="rId32"/>
+          <o:OLEObject Type="Embed" ProgID="Visio.Drawing.15" ShapeID="_x0000_i1039" DrawAspect="Content" ObjectID="_1599550611" r:id="rId32"/>
         </w:object>
       </w:r>
     </w:p>
@@ -30548,7 +30706,7 @@
           <v:shape id="_x0000_i1040" type="#_x0000_t75" alt="" style="width:414.7pt;height:204.6pt;mso-width-percent:0;mso-height-percent:0;mso-width-percent:0;mso-height-percent:0" o:ole="">
             <v:imagedata r:id="rId33" o:title=""/>
           </v:shape>
-          <o:OLEObject Type="Embed" ProgID="Visio.Drawing.15" ShapeID="_x0000_i1040" DrawAspect="Content" ObjectID="_1599379453" r:id="rId34"/>
+          <o:OLEObject Type="Embed" ProgID="Visio.Drawing.15" ShapeID="_x0000_i1040" DrawAspect="Content" ObjectID="_1599550612" r:id="rId34"/>
         </w:object>
       </w:r>
     </w:p>
@@ -38054,7 +38212,7 @@
 </file>
 
 <file path=customXml/itemProps2.xml><?xml version="1.0" encoding="utf-8"?>
-<ds:datastoreItem xmlns:ds="http://schemas.openxmlformats.org/officeDocument/2006/customXml" ds:itemID="{A7BE7FE2-DD57-4828-8CDF-EB43BF98097D}">
+<ds:datastoreItem xmlns:ds="http://schemas.openxmlformats.org/officeDocument/2006/customXml" ds:itemID="{36D2A070-4F66-4193-8EE7-7AC6039D6FA9}">
   <ds:schemaRefs>
     <ds:schemaRef ds:uri="http://schemas.openxmlformats.org/officeDocument/2006/bibliography"/>
   </ds:schemaRefs>

</xml_diff>